<commit_message>
un max de truc
</commit_message>
<xml_diff>
--- a/EL - Electrical/Autre/Faisceau/Connections.docx
+++ b/EL - Electrical/Autre/Faisceau/Connections.docx
@@ -11,7 +11,13 @@
         <w:t xml:space="preserve"> </w:t>
       </w:r>
       <w:r>
-        <w:t>Connection Boite Arrière</w:t>
+        <w:t>Connection</w:t>
+      </w:r>
+      <w:r>
+        <w:t>s</w:t>
+      </w:r>
+      <w:r>
+        <w:t xml:space="preserve"> Boite Arrière</w:t>
       </w:r>
     </w:p>
     <w:p>
@@ -491,7 +497,13 @@
       </w:pPr>
       <w:r>
         <w:lastRenderedPageBreak/>
-        <w:t>Connection Boite Avant</w:t>
+        <w:t>Connection</w:t>
+      </w:r>
+      <w:r>
+        <w:t>s</w:t>
+      </w:r>
+      <w:r>
+        <w:t xml:space="preserve"> Boite Avant</w:t>
       </w:r>
     </w:p>
     <w:p>
@@ -662,24 +674,21 @@
       <w:r>
         <w:t xml:space="preserve"> </w:t>
       </w:r>
-      <w:r>
-        <w:t xml:space="preserve">Launch </w:t>
-      </w:r>
       <w:proofErr w:type="spellStart"/>
       <w:r>
+        <w:t>Homming</w:t>
+      </w:r>
+      <w:proofErr w:type="spellEnd"/>
+      <w:r>
+        <w:t xml:space="preserve"> </w:t>
+      </w:r>
+      <w:proofErr w:type="spellStart"/>
+      <w:r>
         <w:t>button</w:t>
       </w:r>
       <w:proofErr w:type="spellEnd"/>
       <w:r>
-        <w:t xml:space="preserve"> state (</w:t>
-      </w:r>
-      <w:proofErr w:type="spellStart"/>
-      <w:r>
-        <w:t>intutile</w:t>
-      </w:r>
-      <w:proofErr w:type="spellEnd"/>
-      <w:r>
-        <w:t>)</w:t>
+        <w:t xml:space="preserve"> state </w:t>
       </w:r>
     </w:p>
     <w:p>
@@ -729,15 +738,6 @@
       <w:r>
         <w:t xml:space="preserve"> </w:t>
       </w:r>
-    </w:p>
-    <w:p>
-      <w:pPr>
-        <w:pStyle w:val="Paragraphedeliste"/>
-        <w:numPr>
-          <w:ilvl w:val="0"/>
-          <w:numId w:val="4"/>
-        </w:numPr>
-      </w:pPr>
     </w:p>
     <w:p>
       <w:pPr>
@@ -875,530 +875,807 @@
         <w:jc w:val="center"/>
       </w:pPr>
       <w:r>
-        <w:t>Connection Par</w:t>
+        <w:t>Connection Pare-feu</w:t>
+      </w:r>
+    </w:p>
+    <w:p/>
+    <w:p>
+      <w:pPr>
+        <w:pStyle w:val="Titre1"/>
+      </w:pPr>
+      <w:r>
+        <w:t>Gros connecteur</w:t>
+      </w:r>
+    </w:p>
+    <w:p>
+      <w:pPr>
+        <w:pStyle w:val="Paragraphedeliste"/>
+        <w:numPr>
+          <w:ilvl w:val="0"/>
+          <w:numId w:val="6"/>
+        </w:numPr>
+      </w:pPr>
+      <w:r>
+        <w:t>A :</w:t>
+      </w:r>
+      <w:r>
+        <w:t xml:space="preserve"> Démarrage</w:t>
+      </w:r>
+    </w:p>
+    <w:p>
+      <w:pPr>
+        <w:pStyle w:val="Paragraphedeliste"/>
+        <w:numPr>
+          <w:ilvl w:val="0"/>
+          <w:numId w:val="6"/>
+        </w:numPr>
+      </w:pPr>
+      <w:r>
+        <w:t>B :</w:t>
+      </w:r>
+      <w:r>
+        <w:t xml:space="preserve"> </w:t>
+      </w:r>
+      <w:proofErr w:type="spellStart"/>
+      <w:r>
+        <w:t>Wet</w:t>
+      </w:r>
+      <w:proofErr w:type="spellEnd"/>
+      <w:r>
+        <w:t xml:space="preserve"> </w:t>
+      </w:r>
+      <w:r>
+        <w:t>/</w:t>
+      </w:r>
+      <w:r>
+        <w:t xml:space="preserve"> dry</w:t>
+      </w:r>
+    </w:p>
+    <w:p>
+      <w:pPr>
+        <w:pStyle w:val="Paragraphedeliste"/>
+        <w:numPr>
+          <w:ilvl w:val="0"/>
+          <w:numId w:val="6"/>
+        </w:numPr>
+      </w:pPr>
+      <w:r>
+        <w:t>C :</w:t>
+      </w:r>
+      <w:r>
+        <w:t xml:space="preserve"> Launch control</w:t>
+      </w:r>
+    </w:p>
+    <w:p>
+      <w:pPr>
+        <w:pStyle w:val="Paragraphedeliste"/>
+        <w:numPr>
+          <w:ilvl w:val="0"/>
+          <w:numId w:val="6"/>
+        </w:numPr>
+      </w:pPr>
+      <w:r>
+        <w:t>D :</w:t>
+      </w:r>
+      <w:r>
+        <w:t xml:space="preserve"> </w:t>
+      </w:r>
+      <w:r>
+        <w:t>V</w:t>
+      </w:r>
+      <w:r>
+        <w:t xml:space="preserve">itesse de </w:t>
+      </w:r>
+      <w:proofErr w:type="gramStart"/>
+      <w:r>
+        <w:t xml:space="preserve">roue </w:t>
+      </w:r>
+      <w:r>
+        <w:t xml:space="preserve"> FR</w:t>
+      </w:r>
+      <w:proofErr w:type="gramEnd"/>
+    </w:p>
+    <w:p>
+      <w:pPr>
+        <w:pStyle w:val="Paragraphedeliste"/>
+        <w:numPr>
+          <w:ilvl w:val="0"/>
+          <w:numId w:val="6"/>
+        </w:numPr>
+      </w:pPr>
+      <w:r>
+        <w:t>E :</w:t>
+      </w:r>
+      <w:r>
+        <w:t xml:space="preserve"> Palette G</w:t>
+      </w:r>
+    </w:p>
+    <w:p>
+      <w:pPr>
+        <w:pStyle w:val="Paragraphedeliste"/>
+        <w:numPr>
+          <w:ilvl w:val="0"/>
+          <w:numId w:val="6"/>
+        </w:numPr>
+      </w:pPr>
+      <w:r>
+        <w:t>F :</w:t>
+      </w:r>
+      <w:r>
+        <w:t xml:space="preserve"> </w:t>
+      </w:r>
+      <w:r>
+        <w:t>L</w:t>
+      </w:r>
+      <w:r>
+        <w:t>og</w:t>
+      </w:r>
+      <w:r>
+        <w:t xml:space="preserve"> switch</w:t>
+      </w:r>
+    </w:p>
+    <w:p>
+      <w:pPr>
+        <w:pStyle w:val="Paragraphedeliste"/>
+        <w:numPr>
+          <w:ilvl w:val="0"/>
+          <w:numId w:val="6"/>
+        </w:numPr>
+      </w:pPr>
+      <w:r>
+        <w:t>G :</w:t>
+      </w:r>
+      <w:r>
+        <w:t xml:space="preserve"> </w:t>
+      </w:r>
+      <w:r>
+        <w:t>M</w:t>
+      </w:r>
+      <w:r>
+        <w:t>asse DTA</w:t>
+      </w:r>
+    </w:p>
+    <w:p>
+      <w:pPr>
+        <w:pStyle w:val="Paragraphedeliste"/>
+        <w:numPr>
+          <w:ilvl w:val="0"/>
+          <w:numId w:val="6"/>
+        </w:numPr>
+      </w:pPr>
+      <w:r>
+        <w:t>H :</w:t>
+      </w:r>
+      <w:r>
+        <w:t xml:space="preserve"> +5 v </w:t>
+      </w:r>
+      <w:proofErr w:type="spellStart"/>
+      <w:r>
+        <w:t>dta</w:t>
+      </w:r>
+      <w:proofErr w:type="spellEnd"/>
+    </w:p>
+    <w:p>
+      <w:pPr>
+        <w:pStyle w:val="Paragraphedeliste"/>
+        <w:numPr>
+          <w:ilvl w:val="0"/>
+          <w:numId w:val="6"/>
+        </w:numPr>
+      </w:pPr>
+      <w:r>
+        <w:t>I</w:t>
+      </w:r>
+    </w:p>
+    <w:p>
+      <w:pPr>
+        <w:pStyle w:val="Paragraphedeliste"/>
+        <w:numPr>
+          <w:ilvl w:val="0"/>
+          <w:numId w:val="6"/>
+        </w:numPr>
+      </w:pPr>
+      <w:r>
+        <w:t>J :</w:t>
+      </w:r>
+    </w:p>
+    <w:p>
+      <w:pPr>
+        <w:pStyle w:val="Paragraphedeliste"/>
+        <w:numPr>
+          <w:ilvl w:val="0"/>
+          <w:numId w:val="6"/>
+        </w:numPr>
+      </w:pPr>
+      <w:r>
+        <w:t>K :</w:t>
+      </w:r>
+    </w:p>
+    <w:p>
+      <w:pPr>
+        <w:pStyle w:val="Paragraphedeliste"/>
+        <w:numPr>
+          <w:ilvl w:val="0"/>
+          <w:numId w:val="6"/>
+        </w:numPr>
+      </w:pPr>
+      <w:r>
+        <w:t>L :</w:t>
+      </w:r>
+    </w:p>
+    <w:p>
+      <w:pPr>
+        <w:pStyle w:val="Paragraphedeliste"/>
+        <w:numPr>
+          <w:ilvl w:val="0"/>
+          <w:numId w:val="6"/>
+        </w:numPr>
+      </w:pPr>
+      <w:r>
+        <w:t>M</w:t>
+      </w:r>
+    </w:p>
+    <w:p>
+      <w:pPr>
+        <w:pStyle w:val="Paragraphedeliste"/>
+        <w:numPr>
+          <w:ilvl w:val="0"/>
+          <w:numId w:val="6"/>
+        </w:numPr>
+      </w:pPr>
+      <w:r>
+        <w:t>N :</w:t>
+      </w:r>
+    </w:p>
+    <w:p>
+      <w:pPr>
+        <w:pStyle w:val="Paragraphedeliste"/>
+        <w:numPr>
+          <w:ilvl w:val="0"/>
+          <w:numId w:val="6"/>
+        </w:numPr>
+      </w:pPr>
+      <w:r>
+        <w:t>O :</w:t>
+      </w:r>
+    </w:p>
+    <w:p>
+      <w:pPr>
+        <w:pStyle w:val="Paragraphedeliste"/>
+        <w:numPr>
+          <w:ilvl w:val="0"/>
+          <w:numId w:val="6"/>
+        </w:numPr>
+      </w:pPr>
+      <w:r>
+        <w:t>P</w:t>
+      </w:r>
+    </w:p>
+    <w:p>
+      <w:pPr>
+        <w:pStyle w:val="Paragraphedeliste"/>
+        <w:numPr>
+          <w:ilvl w:val="0"/>
+          <w:numId w:val="6"/>
+        </w:numPr>
+      </w:pPr>
+      <w:r>
+        <w:t>Q :</w:t>
+      </w:r>
+    </w:p>
+    <w:p>
+      <w:pPr>
+        <w:pStyle w:val="Paragraphedeliste"/>
+        <w:numPr>
+          <w:ilvl w:val="0"/>
+          <w:numId w:val="6"/>
+        </w:numPr>
+      </w:pPr>
+      <w:r>
+        <w:t>R :</w:t>
+      </w:r>
+    </w:p>
+    <w:p>
+      <w:pPr>
+        <w:pStyle w:val="Paragraphedeliste"/>
+        <w:numPr>
+          <w:ilvl w:val="0"/>
+          <w:numId w:val="6"/>
+        </w:numPr>
+      </w:pPr>
+      <w:r>
+        <w:t>S :</w:t>
+      </w:r>
+    </w:p>
+    <w:p>
+      <w:pPr>
+        <w:pStyle w:val="Paragraphedeliste"/>
+        <w:numPr>
+          <w:ilvl w:val="0"/>
+          <w:numId w:val="6"/>
+        </w:numPr>
+      </w:pPr>
+      <w:r>
+        <w:t>T :</w:t>
+      </w:r>
+    </w:p>
+    <w:p>
+      <w:pPr>
+        <w:pStyle w:val="Paragraphedeliste"/>
+        <w:numPr>
+          <w:ilvl w:val="0"/>
+          <w:numId w:val="6"/>
+        </w:numPr>
+      </w:pPr>
+      <w:proofErr w:type="gramStart"/>
+      <w:r>
+        <w:t>u</w:t>
+      </w:r>
+      <w:proofErr w:type="gramEnd"/>
+      <w:r>
+        <w:t> :</w:t>
+      </w:r>
+      <w:r>
+        <w:t xml:space="preserve"> </w:t>
+      </w:r>
+      <w:r>
+        <w:t>G</w:t>
+      </w:r>
+      <w:r>
+        <w:t>uillotine</w:t>
+      </w:r>
+    </w:p>
+    <w:p>
+      <w:pPr>
+        <w:pStyle w:val="Paragraphedeliste"/>
+        <w:numPr>
+          <w:ilvl w:val="0"/>
+          <w:numId w:val="6"/>
+        </w:numPr>
+      </w:pPr>
+      <w:proofErr w:type="gramStart"/>
+      <w:r>
+        <w:t>v</w:t>
+      </w:r>
+      <w:proofErr w:type="gramEnd"/>
+      <w:r>
+        <w:t> :</w:t>
+      </w:r>
+      <w:r>
+        <w:t xml:space="preserve"> </w:t>
+      </w:r>
+      <w:r>
+        <w:t>P</w:t>
+      </w:r>
+      <w:r>
+        <w:t>alette D</w:t>
+      </w:r>
+    </w:p>
+    <w:p>
+      <w:pPr>
+        <w:pStyle w:val="Paragraphedeliste"/>
+        <w:numPr>
+          <w:ilvl w:val="0"/>
+          <w:numId w:val="6"/>
+        </w:numPr>
+      </w:pPr>
+      <w:proofErr w:type="gramStart"/>
+      <w:r>
+        <w:t>w</w:t>
+      </w:r>
+      <w:proofErr w:type="gramEnd"/>
+      <w:r>
+        <w:t> :</w:t>
+      </w:r>
+      <w:r>
+        <w:t xml:space="preserve"> </w:t>
+      </w:r>
+      <w:proofErr w:type="spellStart"/>
+      <w:r>
+        <w:t>S</w:t>
+      </w:r>
+      <w:r>
+        <w:t>hutdown</w:t>
+      </w:r>
+      <w:proofErr w:type="spellEnd"/>
+      <w:r>
+        <w:t xml:space="preserve"> system</w:t>
+      </w:r>
+    </w:p>
+    <w:p>
+      <w:pPr>
+        <w:pStyle w:val="Paragraphedeliste"/>
+        <w:numPr>
+          <w:ilvl w:val="0"/>
+          <w:numId w:val="6"/>
+        </w:numPr>
+      </w:pPr>
+      <w:proofErr w:type="gramStart"/>
+      <w:r>
+        <w:t>x</w:t>
+      </w:r>
+      <w:proofErr w:type="gramEnd"/>
+      <w:r>
+        <w:t> :</w:t>
+      </w:r>
+      <w:r>
+        <w:t>B</w:t>
+      </w:r>
+      <w:r>
+        <w:t>ouché</w:t>
+      </w:r>
+    </w:p>
+    <w:p>
+      <w:pPr>
+        <w:pStyle w:val="Paragraphedeliste"/>
+        <w:numPr>
+          <w:ilvl w:val="0"/>
+          <w:numId w:val="6"/>
+        </w:numPr>
+      </w:pPr>
+      <w:proofErr w:type="gramStart"/>
+      <w:r>
+        <w:t>y</w:t>
+      </w:r>
+      <w:proofErr w:type="gramEnd"/>
+      <w:r>
+        <w:t> :</w:t>
+      </w:r>
+      <w:r>
+        <w:t xml:space="preserve"> </w:t>
+      </w:r>
+      <w:r>
+        <w:t>T</w:t>
+      </w:r>
+      <w:r>
+        <w:t>raction control</w:t>
+      </w:r>
+    </w:p>
+    <w:p>
+      <w:pPr>
+        <w:pStyle w:val="Paragraphedeliste"/>
+        <w:numPr>
+          <w:ilvl w:val="0"/>
+          <w:numId w:val="6"/>
+        </w:numPr>
+      </w:pPr>
+      <w:r>
+        <w:t>Z</w:t>
+      </w:r>
+      <w:r>
+        <w:t> :</w:t>
+      </w:r>
+      <w:r>
+        <w:t xml:space="preserve"> Alim DTA</w:t>
+      </w:r>
+    </w:p>
+    <w:p>
+      <w:pPr>
+        <w:pStyle w:val="Paragraphedeliste"/>
+        <w:numPr>
+          <w:ilvl w:val="0"/>
+          <w:numId w:val="6"/>
+        </w:numPr>
+      </w:pPr>
+      <w:proofErr w:type="gramStart"/>
+      <w:r>
+        <w:t>a</w:t>
+      </w:r>
+      <w:proofErr w:type="gramEnd"/>
+      <w:r>
+        <w:t> :</w:t>
+      </w:r>
+      <w:r>
+        <w:t xml:space="preserve"> </w:t>
+      </w:r>
+      <w:r>
+        <w:t>V</w:t>
+      </w:r>
+      <w:r>
+        <w:t>itesse de roue FL</w:t>
+      </w:r>
+    </w:p>
+    <w:p>
+      <w:pPr>
+        <w:pStyle w:val="Paragraphedeliste"/>
+        <w:numPr>
+          <w:ilvl w:val="0"/>
+          <w:numId w:val="6"/>
+        </w:numPr>
+      </w:pPr>
+      <w:proofErr w:type="gramStart"/>
+      <w:r>
+        <w:t>b</w:t>
+      </w:r>
+      <w:proofErr w:type="gramEnd"/>
+      <w:r>
+        <w:t> :</w:t>
+      </w:r>
+      <w:r>
+        <w:t xml:space="preserve"> </w:t>
+      </w:r>
+      <w:r>
+        <w:t xml:space="preserve"> CAN H</w:t>
+      </w:r>
+    </w:p>
+    <w:p>
+      <w:pPr>
+        <w:pStyle w:val="Paragraphedeliste"/>
+        <w:numPr>
+          <w:ilvl w:val="0"/>
+          <w:numId w:val="6"/>
+        </w:numPr>
+      </w:pPr>
+      <w:proofErr w:type="gramStart"/>
+      <w:r>
+        <w:t>c</w:t>
+      </w:r>
+      <w:proofErr w:type="gramEnd"/>
+      <w:r>
+        <w:t> :</w:t>
+      </w:r>
+      <w:r>
+        <w:t xml:space="preserve"> CAN L</w:t>
+      </w:r>
+    </w:p>
+    <w:p>
+      <w:pPr>
+        <w:pStyle w:val="Paragraphedeliste"/>
+        <w:numPr>
+          <w:ilvl w:val="0"/>
+          <w:numId w:val="6"/>
+        </w:numPr>
+      </w:pPr>
+      <w:proofErr w:type="gramStart"/>
+      <w:r>
+        <w:t>d</w:t>
+      </w:r>
+      <w:proofErr w:type="gramEnd"/>
+      <w:r>
+        <w:t> :</w:t>
+      </w:r>
+      <w:r>
+        <w:t xml:space="preserve"> 5V palettes </w:t>
+      </w:r>
+    </w:p>
+    <w:p>
+      <w:pPr>
+        <w:pStyle w:val="Paragraphedeliste"/>
+        <w:numPr>
+          <w:ilvl w:val="0"/>
+          <w:numId w:val="6"/>
+        </w:numPr>
+      </w:pPr>
+      <w:proofErr w:type="gramStart"/>
+      <w:r>
+        <w:t>e</w:t>
+      </w:r>
+      <w:proofErr w:type="gramEnd"/>
+      <w:r>
+        <w:t> :</w:t>
+      </w:r>
+      <w:r>
+        <w:t xml:space="preserve"> </w:t>
+      </w:r>
+      <w:r>
+        <w:t>+</w:t>
+      </w:r>
+      <w:r>
+        <w:t xml:space="preserve">12V </w:t>
+      </w:r>
+    </w:p>
+    <w:p/>
+    <w:p/>
+    <w:p>
+      <w:pPr>
+        <w:pStyle w:val="Titre"/>
+        <w:jc w:val="center"/>
+      </w:pPr>
+      <w:r>
+        <w:lastRenderedPageBreak/>
+        <w:t>BSPD</w:t>
+      </w:r>
+    </w:p>
+    <w:p/>
+    <w:p>
+      <w:pPr>
+        <w:pStyle w:val="Paragraphedeliste"/>
+        <w:numPr>
+          <w:ilvl w:val="0"/>
+          <w:numId w:val="8"/>
+        </w:numPr>
+      </w:pPr>
+      <w:r>
+        <w:t>1 : +12V</w:t>
+      </w:r>
+    </w:p>
+    <w:p>
+      <w:pPr>
+        <w:pStyle w:val="Paragraphedeliste"/>
+        <w:numPr>
+          <w:ilvl w:val="0"/>
+          <w:numId w:val="8"/>
+        </w:numPr>
+      </w:pPr>
+      <w:r>
+        <w:t xml:space="preserve">2 : </w:t>
+      </w:r>
+      <w:r>
+        <w:t>Masse</w:t>
+      </w:r>
+    </w:p>
+    <w:p>
+      <w:pPr>
+        <w:pStyle w:val="Paragraphedeliste"/>
+        <w:numPr>
+          <w:ilvl w:val="0"/>
+          <w:numId w:val="8"/>
+        </w:numPr>
+      </w:pPr>
+      <w:r>
+        <w:t xml:space="preserve">3 : </w:t>
+      </w:r>
+      <w:proofErr w:type="spellStart"/>
+      <w:r>
+        <w:t>S</w:t>
+      </w:r>
+      <w:r>
+        <w:t>hutdow</w:t>
+      </w:r>
+      <w:r>
+        <w:t>n</w:t>
+      </w:r>
+      <w:proofErr w:type="spellEnd"/>
+      <w:r>
+        <w:t xml:space="preserve"> circuit in</w:t>
+      </w:r>
+    </w:p>
+    <w:p>
+      <w:pPr>
+        <w:pStyle w:val="Paragraphedeliste"/>
+        <w:numPr>
+          <w:ilvl w:val="0"/>
+          <w:numId w:val="8"/>
+        </w:numPr>
+      </w:pPr>
+      <w:r>
+        <w:t>4 :</w:t>
+      </w:r>
+    </w:p>
+    <w:p>
+      <w:pPr>
+        <w:pStyle w:val="Paragraphedeliste"/>
+        <w:numPr>
+          <w:ilvl w:val="0"/>
+          <w:numId w:val="8"/>
+        </w:numPr>
+      </w:pPr>
+      <w:r>
+        <w:t>5 :</w:t>
+      </w:r>
+    </w:p>
+    <w:p>
+      <w:pPr>
+        <w:pStyle w:val="Paragraphedeliste"/>
+        <w:numPr>
+          <w:ilvl w:val="0"/>
+          <w:numId w:val="8"/>
+        </w:numPr>
+      </w:pPr>
+      <w:r>
+        <w:t>6 :</w:t>
+      </w:r>
+    </w:p>
+    <w:p>
+      <w:pPr>
+        <w:pStyle w:val="Paragraphedeliste"/>
+        <w:numPr>
+          <w:ilvl w:val="0"/>
+          <w:numId w:val="8"/>
+        </w:numPr>
+      </w:pPr>
+      <w:r>
+        <w:t>7 :</w:t>
+      </w:r>
+    </w:p>
+    <w:p>
+      <w:pPr>
+        <w:pStyle w:val="Paragraphedeliste"/>
+        <w:numPr>
+          <w:ilvl w:val="0"/>
+          <w:numId w:val="8"/>
+        </w:numPr>
+      </w:pPr>
+      <w:r>
+        <w:t>8 :</w:t>
+      </w:r>
+    </w:p>
+    <w:p>
+      <w:pPr>
+        <w:pStyle w:val="Paragraphedeliste"/>
+        <w:numPr>
+          <w:ilvl w:val="0"/>
+          <w:numId w:val="8"/>
+        </w:numPr>
+      </w:pPr>
+      <w:r>
+        <w:t>9 :</w:t>
+      </w:r>
+    </w:p>
+    <w:p>
+      <w:pPr>
+        <w:pStyle w:val="Paragraphedeliste"/>
+        <w:numPr>
+          <w:ilvl w:val="0"/>
+          <w:numId w:val="8"/>
+        </w:numPr>
+      </w:pPr>
+      <w:r>
+        <w:t>10 :</w:t>
+      </w:r>
+    </w:p>
+    <w:p>
+      <w:pPr>
+        <w:pStyle w:val="Paragraphedeliste"/>
+        <w:numPr>
+          <w:ilvl w:val="0"/>
+          <w:numId w:val="8"/>
+        </w:numPr>
+      </w:pPr>
+      <w:r>
+        <w:t xml:space="preserve">11 : </w:t>
+      </w:r>
+      <w:r>
+        <w:t>S</w:t>
+      </w:r>
+      <w:r>
+        <w:t>ens 2 = guillotine</w:t>
+      </w:r>
+    </w:p>
+    <w:p>
+      <w:pPr>
+        <w:pStyle w:val="Paragraphedeliste"/>
+        <w:numPr>
+          <w:ilvl w:val="0"/>
+          <w:numId w:val="8"/>
+        </w:numPr>
+      </w:pPr>
+      <w:r>
+        <w:t xml:space="preserve">12 : </w:t>
+      </w:r>
+      <w:r>
+        <w:t>S</w:t>
+      </w:r>
+      <w:r>
+        <w:t>ens 1 = pression frein</w:t>
+      </w:r>
+    </w:p>
+    <w:p>
+      <w:pPr>
+        <w:pStyle w:val="Paragraphedeliste"/>
+        <w:numPr>
+          <w:ilvl w:val="0"/>
+          <w:numId w:val="8"/>
+        </w:numPr>
+      </w:pPr>
+      <w:r>
+        <w:t xml:space="preserve">13 : </w:t>
+      </w:r>
+      <w:proofErr w:type="spellStart"/>
+      <w:r>
+        <w:t>S</w:t>
       </w:r>
       <w:bookmarkStart w:id="0" w:name="_GoBack"/>
       <w:bookmarkEnd w:id="0"/>
       <w:r>
-        <w:t>e-feu</w:t>
-      </w:r>
-    </w:p>
-    <w:p/>
-    <w:p>
-      <w:pPr>
-        <w:pStyle w:val="Titre1"/>
-      </w:pPr>
-      <w:r>
-        <w:t>Gros connecteur</w:t>
-      </w:r>
-    </w:p>
-    <w:p>
-      <w:pPr>
-        <w:pStyle w:val="Paragraphedeliste"/>
-        <w:numPr>
-          <w:ilvl w:val="0"/>
-          <w:numId w:val="6"/>
-        </w:numPr>
-      </w:pPr>
-      <w:r>
-        <w:t>A :</w:t>
-      </w:r>
-      <w:r>
-        <w:t xml:space="preserve"> Démarrage</w:t>
-      </w:r>
-    </w:p>
-    <w:p>
-      <w:pPr>
-        <w:pStyle w:val="Paragraphedeliste"/>
-        <w:numPr>
-          <w:ilvl w:val="0"/>
-          <w:numId w:val="6"/>
-        </w:numPr>
-      </w:pPr>
-      <w:r>
-        <w:t>B :</w:t>
-      </w:r>
-      <w:r>
-        <w:t xml:space="preserve"> </w:t>
-      </w:r>
-      <w:proofErr w:type="spellStart"/>
-      <w:r>
-        <w:t>Wet</w:t>
+        <w:t>hutdow</w:t>
+      </w:r>
+      <w:r>
+        <w:t>n</w:t>
       </w:r>
       <w:proofErr w:type="spellEnd"/>
       <w:r>
-        <w:t xml:space="preserve"> and dry</w:t>
-      </w:r>
-    </w:p>
-    <w:p>
-      <w:pPr>
-        <w:pStyle w:val="Paragraphedeliste"/>
-        <w:numPr>
-          <w:ilvl w:val="0"/>
-          <w:numId w:val="6"/>
-        </w:numPr>
-      </w:pPr>
-      <w:r>
-        <w:t>C :</w:t>
-      </w:r>
-      <w:r>
-        <w:t xml:space="preserve"> Launch control</w:t>
-      </w:r>
-    </w:p>
-    <w:p>
-      <w:pPr>
-        <w:pStyle w:val="Paragraphedeliste"/>
-        <w:numPr>
-          <w:ilvl w:val="0"/>
-          <w:numId w:val="6"/>
-        </w:numPr>
-      </w:pPr>
-      <w:r>
-        <w:t>D :</w:t>
-      </w:r>
-      <w:r>
-        <w:t xml:space="preserve"> RF</w:t>
-      </w:r>
-    </w:p>
-    <w:p>
-      <w:pPr>
-        <w:pStyle w:val="Paragraphedeliste"/>
-        <w:numPr>
-          <w:ilvl w:val="0"/>
-          <w:numId w:val="6"/>
-        </w:numPr>
-      </w:pPr>
-      <w:r>
-        <w:t>E :</w:t>
-      </w:r>
-      <w:r>
-        <w:t xml:space="preserve"> Palette G</w:t>
-      </w:r>
-    </w:p>
-    <w:p>
-      <w:pPr>
-        <w:pStyle w:val="Paragraphedeliste"/>
-        <w:numPr>
-          <w:ilvl w:val="0"/>
-          <w:numId w:val="6"/>
-        </w:numPr>
-      </w:pPr>
-      <w:r>
-        <w:t>F :</w:t>
-      </w:r>
-      <w:r>
-        <w:t xml:space="preserve"> log</w:t>
-      </w:r>
-    </w:p>
-    <w:p>
-      <w:pPr>
-        <w:pStyle w:val="Paragraphedeliste"/>
-        <w:numPr>
-          <w:ilvl w:val="0"/>
-          <w:numId w:val="6"/>
-        </w:numPr>
-      </w:pPr>
-      <w:r>
-        <w:t>G :</w:t>
-      </w:r>
-      <w:r>
-        <w:t xml:space="preserve"> masse DTA</w:t>
-      </w:r>
-    </w:p>
-    <w:p>
-      <w:pPr>
-        <w:pStyle w:val="Paragraphedeliste"/>
-        <w:numPr>
-          <w:ilvl w:val="0"/>
-          <w:numId w:val="6"/>
-        </w:numPr>
-      </w:pPr>
-      <w:r>
-        <w:t>H :</w:t>
-      </w:r>
-      <w:r>
-        <w:t xml:space="preserve"> +5 v </w:t>
-      </w:r>
-      <w:proofErr w:type="spellStart"/>
-      <w:r>
-        <w:t>dta</w:t>
-      </w:r>
-      <w:proofErr w:type="spellEnd"/>
-    </w:p>
-    <w:p>
-      <w:pPr>
-        <w:pStyle w:val="Paragraphedeliste"/>
-        <w:numPr>
-          <w:ilvl w:val="0"/>
-          <w:numId w:val="6"/>
-        </w:numPr>
-      </w:pPr>
-      <w:r>
-        <w:t>I</w:t>
-      </w:r>
-    </w:p>
-    <w:p>
-      <w:pPr>
-        <w:pStyle w:val="Paragraphedeliste"/>
-        <w:numPr>
-          <w:ilvl w:val="0"/>
-          <w:numId w:val="6"/>
-        </w:numPr>
-      </w:pPr>
-      <w:r>
-        <w:t>J :</w:t>
-      </w:r>
-    </w:p>
-    <w:p>
-      <w:pPr>
-        <w:pStyle w:val="Paragraphedeliste"/>
-        <w:numPr>
-          <w:ilvl w:val="0"/>
-          <w:numId w:val="6"/>
-        </w:numPr>
-      </w:pPr>
-      <w:r>
-        <w:t>K :</w:t>
-      </w:r>
-    </w:p>
-    <w:p>
-      <w:pPr>
-        <w:pStyle w:val="Paragraphedeliste"/>
-        <w:numPr>
-          <w:ilvl w:val="0"/>
-          <w:numId w:val="6"/>
-        </w:numPr>
-      </w:pPr>
-      <w:r>
-        <w:t>L :</w:t>
-      </w:r>
-    </w:p>
-    <w:p>
-      <w:pPr>
-        <w:pStyle w:val="Paragraphedeliste"/>
-        <w:numPr>
-          <w:ilvl w:val="0"/>
-          <w:numId w:val="6"/>
-        </w:numPr>
-      </w:pPr>
-      <w:r>
-        <w:t>M</w:t>
-      </w:r>
-    </w:p>
-    <w:p>
-      <w:pPr>
-        <w:pStyle w:val="Paragraphedeliste"/>
-        <w:numPr>
-          <w:ilvl w:val="0"/>
-          <w:numId w:val="6"/>
-        </w:numPr>
-      </w:pPr>
-      <w:r>
-        <w:t>N :</w:t>
-      </w:r>
-    </w:p>
-    <w:p>
-      <w:pPr>
-        <w:pStyle w:val="Paragraphedeliste"/>
-        <w:numPr>
-          <w:ilvl w:val="0"/>
-          <w:numId w:val="6"/>
-        </w:numPr>
-      </w:pPr>
-      <w:r>
-        <w:t>O :</w:t>
-      </w:r>
-    </w:p>
-    <w:p>
-      <w:pPr>
-        <w:pStyle w:val="Paragraphedeliste"/>
-        <w:numPr>
-          <w:ilvl w:val="0"/>
-          <w:numId w:val="6"/>
-        </w:numPr>
-      </w:pPr>
-      <w:r>
-        <w:t>P</w:t>
-      </w:r>
-    </w:p>
-    <w:p>
-      <w:pPr>
-        <w:pStyle w:val="Paragraphedeliste"/>
-        <w:numPr>
-          <w:ilvl w:val="0"/>
-          <w:numId w:val="6"/>
-        </w:numPr>
-      </w:pPr>
-      <w:r>
-        <w:t>Q :</w:t>
-      </w:r>
-    </w:p>
-    <w:p>
-      <w:pPr>
-        <w:pStyle w:val="Paragraphedeliste"/>
-        <w:numPr>
-          <w:ilvl w:val="0"/>
-          <w:numId w:val="6"/>
-        </w:numPr>
-      </w:pPr>
-      <w:r>
-        <w:t>R :</w:t>
-      </w:r>
-    </w:p>
-    <w:p>
-      <w:pPr>
-        <w:pStyle w:val="Paragraphedeliste"/>
-        <w:numPr>
-          <w:ilvl w:val="0"/>
-          <w:numId w:val="6"/>
-        </w:numPr>
-      </w:pPr>
-      <w:r>
-        <w:t>S :</w:t>
-      </w:r>
-    </w:p>
-    <w:p>
-      <w:pPr>
-        <w:pStyle w:val="Paragraphedeliste"/>
-        <w:numPr>
-          <w:ilvl w:val="0"/>
-          <w:numId w:val="6"/>
-        </w:numPr>
-      </w:pPr>
-      <w:r>
-        <w:t>T :</w:t>
-      </w:r>
-    </w:p>
-    <w:p>
-      <w:pPr>
-        <w:pStyle w:val="Paragraphedeliste"/>
-        <w:numPr>
-          <w:ilvl w:val="0"/>
-          <w:numId w:val="6"/>
-        </w:numPr>
-      </w:pPr>
-      <w:proofErr w:type="gramStart"/>
-      <w:r>
-        <w:t>u</w:t>
-      </w:r>
-      <w:proofErr w:type="gramEnd"/>
-      <w:r>
-        <w:t> :</w:t>
-      </w:r>
-      <w:r>
-        <w:t xml:space="preserve"> guillotine</w:t>
-      </w:r>
-    </w:p>
-    <w:p>
-      <w:pPr>
-        <w:pStyle w:val="Paragraphedeliste"/>
-        <w:numPr>
-          <w:ilvl w:val="0"/>
-          <w:numId w:val="6"/>
-        </w:numPr>
-      </w:pPr>
-      <w:proofErr w:type="gramStart"/>
-      <w:r>
-        <w:t>v</w:t>
-      </w:r>
-      <w:proofErr w:type="gramEnd"/>
-      <w:r>
-        <w:t> :</w:t>
-      </w:r>
-      <w:r>
-        <w:t xml:space="preserve"> palette D</w:t>
-      </w:r>
-    </w:p>
-    <w:p>
-      <w:pPr>
-        <w:pStyle w:val="Paragraphedeliste"/>
-        <w:numPr>
-          <w:ilvl w:val="0"/>
-          <w:numId w:val="6"/>
-        </w:numPr>
-      </w:pPr>
-      <w:proofErr w:type="gramStart"/>
-      <w:r>
-        <w:t>w</w:t>
-      </w:r>
-      <w:proofErr w:type="gramEnd"/>
-      <w:r>
-        <w:t> :</w:t>
-      </w:r>
-      <w:r>
-        <w:t xml:space="preserve"> </w:t>
-      </w:r>
-      <w:proofErr w:type="spellStart"/>
-      <w:r>
-        <w:t>shutdown</w:t>
-      </w:r>
-      <w:proofErr w:type="spellEnd"/>
-      <w:r>
-        <w:t xml:space="preserve"> system</w:t>
-      </w:r>
-    </w:p>
-    <w:p>
-      <w:pPr>
-        <w:pStyle w:val="Paragraphedeliste"/>
-        <w:numPr>
-          <w:ilvl w:val="0"/>
-          <w:numId w:val="6"/>
-        </w:numPr>
-      </w:pPr>
-      <w:proofErr w:type="gramStart"/>
-      <w:r>
-        <w:t>x</w:t>
-      </w:r>
-      <w:proofErr w:type="gramEnd"/>
-      <w:r>
-        <w:t> :</w:t>
-      </w:r>
-      <w:r>
-        <w:t xml:space="preserve"> bouché</w:t>
-      </w:r>
-    </w:p>
-    <w:p>
-      <w:pPr>
-        <w:pStyle w:val="Paragraphedeliste"/>
-        <w:numPr>
-          <w:ilvl w:val="0"/>
-          <w:numId w:val="6"/>
-        </w:numPr>
-      </w:pPr>
-      <w:proofErr w:type="gramStart"/>
-      <w:r>
-        <w:t>y</w:t>
-      </w:r>
-      <w:proofErr w:type="gramEnd"/>
-      <w:r>
-        <w:t> :</w:t>
-      </w:r>
-      <w:r>
-        <w:t xml:space="preserve"> traction control</w:t>
-      </w:r>
-    </w:p>
-    <w:p>
-      <w:pPr>
-        <w:pStyle w:val="Paragraphedeliste"/>
-        <w:numPr>
-          <w:ilvl w:val="0"/>
-          <w:numId w:val="6"/>
-        </w:numPr>
-      </w:pPr>
-      <w:r>
-        <w:t>Z</w:t>
-      </w:r>
-      <w:r>
-        <w:t> :</w:t>
-      </w:r>
-      <w:r>
-        <w:t xml:space="preserve"> Alim DTA</w:t>
-      </w:r>
-    </w:p>
-    <w:p>
-      <w:pPr>
-        <w:pStyle w:val="Paragraphedeliste"/>
-        <w:numPr>
-          <w:ilvl w:val="0"/>
-          <w:numId w:val="6"/>
-        </w:numPr>
-      </w:pPr>
-      <w:proofErr w:type="gramStart"/>
-      <w:r>
-        <w:t>a</w:t>
-      </w:r>
-      <w:proofErr w:type="gramEnd"/>
-      <w:r>
-        <w:t> :</w:t>
-      </w:r>
-      <w:r>
-        <w:t xml:space="preserve"> vitesse de roue FL</w:t>
-      </w:r>
-    </w:p>
-    <w:p>
-      <w:pPr>
-        <w:pStyle w:val="Paragraphedeliste"/>
-        <w:numPr>
-          <w:ilvl w:val="0"/>
-          <w:numId w:val="6"/>
-        </w:numPr>
-      </w:pPr>
-      <w:proofErr w:type="gramStart"/>
-      <w:r>
-        <w:t>b</w:t>
-      </w:r>
-      <w:proofErr w:type="gramEnd"/>
-      <w:r>
-        <w:t> :</w:t>
-      </w:r>
-      <w:r>
-        <w:t xml:space="preserve"> </w:t>
-      </w:r>
-      <w:r>
-        <w:t xml:space="preserve"> CAN H</w:t>
-      </w:r>
-    </w:p>
-    <w:p>
-      <w:pPr>
-        <w:pStyle w:val="Paragraphedeliste"/>
-        <w:numPr>
-          <w:ilvl w:val="0"/>
-          <w:numId w:val="6"/>
-        </w:numPr>
-      </w:pPr>
-      <w:proofErr w:type="gramStart"/>
-      <w:r>
-        <w:t>c</w:t>
-      </w:r>
-      <w:proofErr w:type="gramEnd"/>
-      <w:r>
-        <w:t> :</w:t>
-      </w:r>
-      <w:r>
-        <w:t xml:space="preserve"> CAN L</w:t>
-      </w:r>
-    </w:p>
-    <w:p>
-      <w:pPr>
-        <w:pStyle w:val="Paragraphedeliste"/>
-        <w:numPr>
-          <w:ilvl w:val="0"/>
-          <w:numId w:val="6"/>
-        </w:numPr>
-      </w:pPr>
-      <w:proofErr w:type="gramStart"/>
-      <w:r>
-        <w:t>d</w:t>
-      </w:r>
-      <w:proofErr w:type="gramEnd"/>
-      <w:r>
-        <w:t> :</w:t>
-      </w:r>
-      <w:r>
-        <w:t xml:space="preserve"> 5V palettes </w:t>
-      </w:r>
-    </w:p>
-    <w:p>
-      <w:pPr>
-        <w:pStyle w:val="Paragraphedeliste"/>
-        <w:numPr>
-          <w:ilvl w:val="0"/>
-          <w:numId w:val="6"/>
-        </w:numPr>
-      </w:pPr>
-      <w:proofErr w:type="gramStart"/>
-      <w:r>
-        <w:t>e</w:t>
-      </w:r>
-      <w:proofErr w:type="gramEnd"/>
-      <w:r>
-        <w:t> :</w:t>
-      </w:r>
-      <w:r>
-        <w:t xml:space="preserve"> </w:t>
-      </w:r>
-      <w:r>
-        <w:t xml:space="preserve">12V </w:t>
+        <w:t xml:space="preserve"> circuit out </w:t>
       </w:r>
     </w:p>
     <w:sectPr>
@@ -2092,6 +2369,119 @@
     </w:lvl>
   </w:abstractNum>
   <w:abstractNum w:abstractNumId="6" w15:restartNumberingAfterBreak="0">
+    <w:nsid w:val="61345EEC"/>
+    <w:multiLevelType w:val="hybridMultilevel"/>
+    <w:tmpl w:val="B394D830"/>
+    <w:lvl w:ilvl="0" w:tplc="040C0001">
+      <w:start w:val="1"/>
+      <w:numFmt w:val="bullet"/>
+      <w:lvlText w:val=""/>
+      <w:lvlJc w:val="left"/>
+      <w:pPr>
+        <w:ind w:left="720" w:hanging="360"/>
+      </w:pPr>
+      <w:rPr>
+        <w:rFonts w:ascii="Symbol" w:hAnsi="Symbol" w:hint="default"/>
+      </w:rPr>
+    </w:lvl>
+    <w:lvl w:ilvl="1" w:tplc="040C0003" w:tentative="1">
+      <w:start w:val="1"/>
+      <w:numFmt w:val="bullet"/>
+      <w:lvlText w:val="o"/>
+      <w:lvlJc w:val="left"/>
+      <w:pPr>
+        <w:ind w:left="1440" w:hanging="360"/>
+      </w:pPr>
+      <w:rPr>
+        <w:rFonts w:ascii="Courier New" w:hAnsi="Courier New" w:cs="Courier New" w:hint="default"/>
+      </w:rPr>
+    </w:lvl>
+    <w:lvl w:ilvl="2" w:tplc="040C0005" w:tentative="1">
+      <w:start w:val="1"/>
+      <w:numFmt w:val="bullet"/>
+      <w:lvlText w:val=""/>
+      <w:lvlJc w:val="left"/>
+      <w:pPr>
+        <w:ind w:left="2160" w:hanging="360"/>
+      </w:pPr>
+      <w:rPr>
+        <w:rFonts w:ascii="Wingdings" w:hAnsi="Wingdings" w:hint="default"/>
+      </w:rPr>
+    </w:lvl>
+    <w:lvl w:ilvl="3" w:tplc="040C0001" w:tentative="1">
+      <w:start w:val="1"/>
+      <w:numFmt w:val="bullet"/>
+      <w:lvlText w:val=""/>
+      <w:lvlJc w:val="left"/>
+      <w:pPr>
+        <w:ind w:left="2880" w:hanging="360"/>
+      </w:pPr>
+      <w:rPr>
+        <w:rFonts w:ascii="Symbol" w:hAnsi="Symbol" w:hint="default"/>
+      </w:rPr>
+    </w:lvl>
+    <w:lvl w:ilvl="4" w:tplc="040C0003" w:tentative="1">
+      <w:start w:val="1"/>
+      <w:numFmt w:val="bullet"/>
+      <w:lvlText w:val="o"/>
+      <w:lvlJc w:val="left"/>
+      <w:pPr>
+        <w:ind w:left="3600" w:hanging="360"/>
+      </w:pPr>
+      <w:rPr>
+        <w:rFonts w:ascii="Courier New" w:hAnsi="Courier New" w:cs="Courier New" w:hint="default"/>
+      </w:rPr>
+    </w:lvl>
+    <w:lvl w:ilvl="5" w:tplc="040C0005" w:tentative="1">
+      <w:start w:val="1"/>
+      <w:numFmt w:val="bullet"/>
+      <w:lvlText w:val=""/>
+      <w:lvlJc w:val="left"/>
+      <w:pPr>
+        <w:ind w:left="4320" w:hanging="360"/>
+      </w:pPr>
+      <w:rPr>
+        <w:rFonts w:ascii="Wingdings" w:hAnsi="Wingdings" w:hint="default"/>
+      </w:rPr>
+    </w:lvl>
+    <w:lvl w:ilvl="6" w:tplc="040C0001" w:tentative="1">
+      <w:start w:val="1"/>
+      <w:numFmt w:val="bullet"/>
+      <w:lvlText w:val=""/>
+      <w:lvlJc w:val="left"/>
+      <w:pPr>
+        <w:ind w:left="5040" w:hanging="360"/>
+      </w:pPr>
+      <w:rPr>
+        <w:rFonts w:ascii="Symbol" w:hAnsi="Symbol" w:hint="default"/>
+      </w:rPr>
+    </w:lvl>
+    <w:lvl w:ilvl="7" w:tplc="040C0003" w:tentative="1">
+      <w:start w:val="1"/>
+      <w:numFmt w:val="bullet"/>
+      <w:lvlText w:val="o"/>
+      <w:lvlJc w:val="left"/>
+      <w:pPr>
+        <w:ind w:left="5760" w:hanging="360"/>
+      </w:pPr>
+      <w:rPr>
+        <w:rFonts w:ascii="Courier New" w:hAnsi="Courier New" w:cs="Courier New" w:hint="default"/>
+      </w:rPr>
+    </w:lvl>
+    <w:lvl w:ilvl="8" w:tplc="040C0005" w:tentative="1">
+      <w:start w:val="1"/>
+      <w:numFmt w:val="bullet"/>
+      <w:lvlText w:val=""/>
+      <w:lvlJc w:val="left"/>
+      <w:pPr>
+        <w:ind w:left="6480" w:hanging="360"/>
+      </w:pPr>
+      <w:rPr>
+        <w:rFonts w:ascii="Wingdings" w:hAnsi="Wingdings" w:hint="default"/>
+      </w:rPr>
+    </w:lvl>
+  </w:abstractNum>
+  <w:abstractNum w:abstractNumId="7" w15:restartNumberingAfterBreak="0">
     <w:nsid w:val="65012585"/>
     <w:multiLevelType w:val="hybridMultilevel"/>
     <w:tmpl w:val="4282C1B0"/>
@@ -2214,7 +2604,7 @@
     <w:abstractNumId w:val="3"/>
   </w:num>
   <w:num w:numId="4">
-    <w:abstractNumId w:val="6"/>
+    <w:abstractNumId w:val="7"/>
   </w:num>
   <w:num w:numId="5">
     <w:abstractNumId w:val="1"/>
@@ -2224,6 +2614,9 @@
   </w:num>
   <w:num w:numId="7">
     <w:abstractNumId w:val="5"/>
+  </w:num>
+  <w:num w:numId="8">
+    <w:abstractNumId w:val="6"/>
   </w:num>
 </w:numbering>
 </file>

</xml_diff>